<commit_message>
Update local README process.
</commit_message>
<xml_diff>
--- a/scripts/release2_dev/README.docx
+++ b/scripts/release2_dev/README.docx
@@ -95,35 +95,14 @@
       </w:r>
       <w:proofErr w:type="spellStart"/>
       <w:r>
-        <w:t>calc_planet_centroids</w:t>
+        <w:t>check_planet_labels.m</w:t>
       </w:r>
       <w:proofErr w:type="spellEnd"/>
       <w:r>
-        <w:t xml:space="preserve"> after selecting the right input .mat files: </w:t>
-      </w:r>
-      <w:proofErr w:type="spellStart"/>
-      <w:r>
-        <w:t>img_set_disk.mat</w:t>
-      </w:r>
-      <w:proofErr w:type="spellEnd"/>
-      <w:r>
-        <w:t xml:space="preserve">, </w:t>
-      </w:r>
-      <w:proofErr w:type="spellStart"/>
-      <w:r>
-        <w:t>planet_labels.mat</w:t>
-      </w:r>
-      <w:proofErr w:type="spellEnd"/>
-      <w:r>
-        <w:t xml:space="preserve">, </w:t>
-      </w:r>
-      <w:proofErr w:type="spellStart"/>
-      <w:r>
-        <w:t>ica_models</w:t>
-      </w:r>
-      <w:proofErr w:type="spellEnd"/>
-      <w:r>
-        <w:t>*.mat.</w:t>
+        <w:t xml:space="preserve"> to double check labels, press space to keep labels, or any other key to delete labels for the current image.</w:t>
+      </w:r>
+      <w:r>
+        <w:t xml:space="preserve"> Check and adjust .mat paths as necessary.</w:t>
       </w:r>
     </w:p>
     <w:p>
@@ -135,26 +114,94 @@
         </w:numPr>
       </w:pPr>
       <w:r>
-        <w:t xml:space="preserve">Copy </w:t>
+        <w:t>Run estimate_all_exozodi_r2.m to add parametric disk information and resave .mat.</w:t>
+      </w:r>
+      <w:r>
+        <w:t xml:space="preserve"> </w:t>
+      </w:r>
+      <w:r>
+        <w:t>Check and adjust .mat paths as necessary.</w:t>
+      </w:r>
+    </w:p>
+    <w:p>
+      <w:pPr>
+        <w:pStyle w:val="ListParagraph"/>
+        <w:numPr>
+          <w:ilvl w:val="0"/>
+          <w:numId w:val="1"/>
+        </w:numPr>
+      </w:pPr>
+      <w:r>
+        <w:t xml:space="preserve">Run </w:t>
       </w:r>
       <w:proofErr w:type="spellStart"/>
       <w:r>
-        <w:t>img_set_disk_mag.mat</w:t>
+        <w:t>calc_planet_centroids</w:t>
       </w:r>
       <w:proofErr w:type="spellEnd"/>
       <w:r>
-        <w:t xml:space="preserve"> to scripts\</w:t>
+        <w:t xml:space="preserve"> after selecting the right input .mat files: </w:t>
       </w:r>
       <w:proofErr w:type="spellStart"/>
       <w:r>
-        <w:t>results_generation</w:t>
+        <w:t>img_set_disk.mat</w:t>
       </w:r>
       <w:proofErr w:type="spellEnd"/>
       <w:r>
-        <w:t>, and ruin generate_results_table.m.</w:t>
+        <w:t xml:space="preserve">, </w:t>
+      </w:r>
+      <w:proofErr w:type="spellStart"/>
+      <w:r>
+        <w:t>planet_labels.mat</w:t>
+      </w:r>
+      <w:proofErr w:type="spellEnd"/>
+      <w:r>
+        <w:t xml:space="preserve">, </w:t>
+      </w:r>
+      <w:proofErr w:type="spellStart"/>
+      <w:r>
+        <w:t>ica_models</w:t>
+      </w:r>
+      <w:proofErr w:type="spellEnd"/>
+      <w:r>
+        <w:t>*.mat.</w:t>
+      </w:r>
+      <w:r>
+        <w:t xml:space="preserve"> </w:t>
+      </w:r>
+      <w:r>
+        <w:t>Check and adjust .mat paths as necessary.</w:t>
       </w:r>
       <w:bookmarkStart w:id="0" w:name="_GoBack"/>
       <w:bookmarkEnd w:id="0"/>
+    </w:p>
+    <w:p>
+      <w:pPr>
+        <w:pStyle w:val="ListParagraph"/>
+        <w:numPr>
+          <w:ilvl w:val="0"/>
+          <w:numId w:val="1"/>
+        </w:numPr>
+      </w:pPr>
+      <w:r>
+        <w:t xml:space="preserve">Copy </w:t>
+      </w:r>
+      <w:proofErr w:type="spellStart"/>
+      <w:r>
+        <w:t>img_set_disk_mag.mat</w:t>
+      </w:r>
+      <w:proofErr w:type="spellEnd"/>
+      <w:r>
+        <w:t xml:space="preserve"> to scripts\</w:t>
+      </w:r>
+      <w:proofErr w:type="spellStart"/>
+      <w:r>
+        <w:t>results_generation</w:t>
+      </w:r>
+      <w:proofErr w:type="spellEnd"/>
+      <w:r>
+        <w:t>, and ruin generate_results_table.m.</w:t>
+      </w:r>
     </w:p>
     <w:sectPr>
       <w:pgSz w:w="12240" w:h="15840"/>

</xml_diff>

<commit_message>
Add new SNR calculation and FWHM calculation to main script.
</commit_message>
<xml_diff>
--- a/scripts/release2_dev/README.docx
+++ b/scripts/release2_dev/README.docx
@@ -102,7 +102,15 @@
         <w:t xml:space="preserve"> to double check labels, press space to keep labels, or any other key to delete labels for the current image.</w:t>
       </w:r>
       <w:r>
-        <w:t xml:space="preserve"> Check and adjust .mat paths as necessary.</w:t>
+        <w:t xml:space="preserve"> Check and </w:t>
+      </w:r>
+      <w:proofErr w:type="gramStart"/>
+      <w:r>
+        <w:t>adjust .mat</w:t>
+      </w:r>
+      <w:proofErr w:type="gramEnd"/>
+      <w:r>
+        <w:t xml:space="preserve"> paths as necessary.</w:t>
       </w:r>
     </w:p>
     <w:p>
@@ -114,13 +122,29 @@
         </w:numPr>
       </w:pPr>
       <w:r>
-        <w:t>Run estimate_all_exozodi_r2.m to add parametric disk information and resave .mat.</w:t>
+        <w:t xml:space="preserve">Run estimate_all_exozodi_r2.m to add parametric disk information and </w:t>
+      </w:r>
+      <w:proofErr w:type="gramStart"/>
+      <w:r>
+        <w:t>resave .mat</w:t>
+      </w:r>
+      <w:proofErr w:type="gramEnd"/>
+      <w:r>
+        <w:t>.</w:t>
       </w:r>
       <w:r>
         <w:t xml:space="preserve"> </w:t>
       </w:r>
       <w:r>
-        <w:t>Check and adjust .mat paths as necessary.</w:t>
+        <w:t xml:space="preserve">Check and </w:t>
+      </w:r>
+      <w:proofErr w:type="gramStart"/>
+      <w:r>
+        <w:t>adjust .mat</w:t>
+      </w:r>
+      <w:proofErr w:type="gramEnd"/>
+      <w:r>
+        <w:t xml:space="preserve"> paths as necessary.</w:t>
       </w:r>
     </w:p>
     <w:p>
@@ -167,13 +191,16 @@
         <w:t>*.mat.</w:t>
       </w:r>
       <w:r>
-        <w:t xml:space="preserve"> </w:t>
-      </w:r>
-      <w:r>
-        <w:t>Check and adjust .mat paths as necessary.</w:t>
-      </w:r>
-      <w:bookmarkStart w:id="0" w:name="_GoBack"/>
-      <w:bookmarkEnd w:id="0"/>
+        <w:t xml:space="preserve"> Check and </w:t>
+      </w:r>
+      <w:proofErr w:type="gramStart"/>
+      <w:r>
+        <w:t>adjust .mat</w:t>
+      </w:r>
+      <w:proofErr w:type="gramEnd"/>
+      <w:r>
+        <w:t xml:space="preserve"> paths as necessary.</w:t>
+      </w:r>
     </w:p>
     <w:p>
       <w:pPr>
@@ -200,7 +227,12 @@
       </w:r>
       <w:proofErr w:type="spellEnd"/>
       <w:r>
-        <w:t>, and ruin generate_results_table.m.</w:t>
+        <w:t>, and ru</w:t>
+      </w:r>
+      <w:bookmarkStart w:id="0" w:name="_GoBack"/>
+      <w:bookmarkEnd w:id="0"/>
+      <w:r>
+        <w:t>n generate_results_table.m.</w:t>
       </w:r>
     </w:p>
     <w:sectPr>

</xml_diff>